<commit_message>
obtaining + cleaning data
</commit_message>
<xml_diff>
--- a/ProjectPhases.docx
+++ b/ProjectPhases.docx
@@ -2,6 +2,8 @@
 <file path=word/document.xml><?xml version="1.0" encoding="utf-8"?>
 <w:document xmlns:wpc="http://schemas.microsoft.com/office/word/2010/wordprocessingCanvas" xmlns:cx="http://schemas.microsoft.com/office/drawing/2014/chartex" xmlns:cx1="http://schemas.microsoft.com/office/drawing/2015/9/8/chartex" xmlns:cx2="http://schemas.microsoft.com/office/drawing/2015/10/21/chartex" xmlns:cx3="http://schemas.microsoft.com/office/drawing/2016/5/9/chartex" xmlns:cx4="http://schemas.microsoft.com/office/drawing/2016/5/10/chartex" xmlns:cx5="http://schemas.microsoft.com/office/drawing/2016/5/11/chartex" xmlns:cx6="http://schemas.microsoft.com/office/drawing/2016/5/12/chartex" xmlns:cx7="http://schemas.microsoft.com/office/drawing/2016/5/13/chartex" xmlns:cx8="http://schemas.microsoft.com/office/drawing/2016/5/14/chartex" xmlns:mc="http://schemas.openxmlformats.org/markup-compatibility/2006" xmlns:aink="http://schemas.microsoft.com/office/drawing/2016/ink" xmlns:am3d="http://schemas.microsoft.com/office/drawing/2017/model3d" xmlns:o="urn:schemas-microsoft-com:office:office" xmlns:r="http://schemas.openxmlformats.org/officeDocument/2006/relationships" xmlns:m="http://schemas.openxmlformats.org/officeDocument/2006/math" xmlns:v="urn:schemas-microsoft-com:vml" xmlns:wp14="http://schemas.microsoft.com/office/word/2010/wordprocessingDrawing" xmlns:wp="http://schemas.openxmlformats.org/drawingml/2006/wordprocessingDrawing" xmlns:w10="urn:schemas-microsoft-com:office:word" xmlns:w="http://schemas.openxmlformats.org/wordprocessingml/2006/main" xmlns:w14="http://schemas.microsoft.com/office/word/2010/wordml" xmlns:w15="http://schemas.microsoft.com/office/word/2012/wordml" xmlns:w16cid="http://schemas.microsoft.com/office/word/2016/wordml/cid" xmlns:w16se="http://schemas.microsoft.com/office/word/2015/wordml/symex" xmlns:wpg="http://schemas.microsoft.com/office/word/2010/wordprocessingGroup" xmlns:wpi="http://schemas.microsoft.com/office/word/2010/wordprocessingInk" xmlns:wne="http://schemas.microsoft.com/office/word/2006/wordml" xmlns:wps="http://schemas.microsoft.com/office/word/2010/wordprocessingShape" mc:Ignorable="w14 w15 w16se w16cid wp14">
   <w:body>
+    <w:bookmarkStart w:id="0" w:name="_GoBack" w:displacedByCustomXml="next"/>
+    <w:bookmarkEnd w:id="0" w:displacedByCustomXml="next"/>
     <w:sdt>
       <w:sdtPr>
         <w:rPr>
@@ -973,21 +975,7 @@
                 <w:rStyle w:val="Hyperlink"/>
                 <w:noProof/>
               </w:rPr>
-              <w:t>What remains to be done</w:t>
-            </w:r>
-            <w:r>
-              <w:rPr>
-                <w:rStyle w:val="Hyperlink"/>
-                <w:noProof/>
-              </w:rPr>
-              <w:t xml:space="preserve"> </w:t>
-            </w:r>
-            <w:r>
-              <w:rPr>
-                <w:rStyle w:val="Hyperlink"/>
-                <w:noProof/>
-              </w:rPr>
-              <w:t>/ how can be improved</w:t>
+              <w:t>What remains to be done / how can be improved</w:t>
             </w:r>
             <w:r>
               <w:rPr>
@@ -1055,7 +1043,7 @@
       <w:pPr>
         <w:pStyle w:val="Heading1"/>
       </w:pPr>
-      <w:bookmarkStart w:id="0" w:name="_Toc504020168"/>
+      <w:bookmarkStart w:id="1" w:name="_Toc504020168"/>
       <w:r>
         <w:t xml:space="preserve">Making </w:t>
       </w:r>
@@ -1067,7 +1055,7 @@
       <w:r>
         <w:t xml:space="preserve"> application</w:t>
       </w:r>
-      <w:bookmarkEnd w:id="0"/>
+      <w:bookmarkEnd w:id="1"/>
     </w:p>
     <w:p/>
     <w:p>
@@ -1082,11 +1070,11 @@
       <w:r>
         <w:br/>
       </w:r>
-      <w:bookmarkStart w:id="1" w:name="_Toc504020169"/>
+      <w:bookmarkStart w:id="2" w:name="_Toc504020169"/>
       <w:r>
         <w:t>Making Proof of Concept with data</w:t>
       </w:r>
-      <w:bookmarkEnd w:id="1"/>
+      <w:bookmarkEnd w:id="2"/>
     </w:p>
     <w:p/>
     <w:p>
@@ -1102,17 +1090,12 @@
         <w:t xml:space="preserve"> for </w:t>
       </w:r>
       <w:proofErr w:type="spellStart"/>
-      <w:proofErr w:type="gramStart"/>
       <w:r>
         <w:t>Bucuresti</w:t>
       </w:r>
       <w:proofErr w:type="spellEnd"/>
       <w:r>
-        <w:t xml:space="preserve"> :</w:t>
-      </w:r>
-      <w:proofErr w:type="gramEnd"/>
-      <w:r>
-        <w:t xml:space="preserve"> PDF at </w:t>
+        <w:t xml:space="preserve"> : PDF at </w:t>
       </w:r>
       <w:hyperlink r:id="rId6" w:history="1">
         <w:r>
@@ -1131,34 +1114,10 @@
         <w:t>Thinking about ap</w:t>
       </w:r>
       <w:r>
-        <w:t xml:space="preserve">plication + web site about </w:t>
-      </w:r>
-      <w:proofErr w:type="gramStart"/>
-      <w:r>
-        <w:t>this  -</w:t>
-      </w:r>
-      <w:proofErr w:type="gramEnd"/>
-      <w:r>
-        <w:t xml:space="preserve">with a simple search and possible OCR ( take image of the car plate and recognizing number) . Also for international </w:t>
-      </w:r>
-      <w:proofErr w:type="gramStart"/>
-      <w:r>
-        <w:t>( GPS</w:t>
-      </w:r>
-      <w:proofErr w:type="gramEnd"/>
-      <w:r>
-        <w:t xml:space="preserve"> for phones to know the city)</w:t>
-      </w:r>
-      <w:r>
-        <w:t xml:space="preserve">. Also IOT for monitoring the illegal taxi </w:t>
-      </w:r>
-      <w:proofErr w:type="gramStart"/>
-      <w:r>
-        <w:t>movement( could</w:t>
-      </w:r>
-      <w:proofErr w:type="gramEnd"/>
-      <w:r>
-        <w:t xml:space="preserve"> be also illegal to do this)</w:t>
+        <w:t>plication + web site about this  -with a simple search and possible OCR ( take image of the car plate and recognizing number) . Also for international ( GPS for phones to know the city)</w:t>
+      </w:r>
+      <w:r>
+        <w:t>. Also IOT for monitoring the illegal taxi movement( could be also illegal to do this)</w:t>
       </w:r>
     </w:p>
     <w:p/>
@@ -1181,17 +1140,12 @@
         <w:t xml:space="preserve"> + </w:t>
       </w:r>
       <w:proofErr w:type="spellStart"/>
-      <w:proofErr w:type="gramStart"/>
       <w:r>
         <w:t>WebSite</w:t>
       </w:r>
       <w:proofErr w:type="spellEnd"/>
       <w:r>
-        <w:t>( that</w:t>
-      </w:r>
-      <w:proofErr w:type="gramEnd"/>
-      <w:r>
-        <w:t xml:space="preserve"> can be accessed also by mobile) to enter a plate number  and find if it is legal.</w:t>
+        <w:t>( that can be accessed also by mobile) to enter a plate number  and find if it is legal.</w:t>
       </w:r>
       <w:r>
         <w:t xml:space="preserve"> </w:t>
@@ -1202,29 +1156,15 @@
     </w:p>
     <w:p/>
     <w:p>
-      <w:bookmarkStart w:id="2" w:name="_Toc504020170"/>
+      <w:bookmarkStart w:id="3" w:name="_Toc504020170"/>
       <w:r>
         <w:rPr>
           <w:rStyle w:val="Heading2Char"/>
         </w:rPr>
         <w:lastRenderedPageBreak/>
-        <w:t xml:space="preserve">Step </w:t>
-      </w:r>
-      <w:proofErr w:type="gramStart"/>
-      <w:r>
-        <w:rPr>
-          <w:rStyle w:val="Heading2Char"/>
-        </w:rPr>
-        <w:t>1 :</w:t>
-      </w:r>
-      <w:proofErr w:type="gramEnd"/>
-      <w:r>
-        <w:rPr>
-          <w:rStyle w:val="Heading2Char"/>
-        </w:rPr>
-        <w:t xml:space="preserve"> acquiring data  from</w:t>
-      </w:r>
-      <w:bookmarkEnd w:id="2"/>
+        <w:t>Step 1 : acquiring data  from</w:t>
+      </w:r>
+      <w:bookmarkEnd w:id="3"/>
       <w:r>
         <w:rPr>
           <w:rStyle w:val="Heading1Char"/>
@@ -1264,47 +1204,30 @@
       <w:pPr>
         <w:pStyle w:val="Heading2"/>
       </w:pPr>
-      <w:bookmarkStart w:id="3" w:name="_Toc504020171"/>
+      <w:bookmarkStart w:id="4" w:name="_Toc504020171"/>
       <w:r>
         <w:rPr>
           <w:b/>
           <w:i/>
         </w:rPr>
-        <w:t xml:space="preserve">Step </w:t>
-      </w:r>
-      <w:proofErr w:type="gramStart"/>
-      <w:r>
-        <w:rPr>
-          <w:b/>
-          <w:i/>
-        </w:rPr>
-        <w:t>2</w:t>
-      </w:r>
-      <w:r>
-        <w:t xml:space="preserve"> :</w:t>
-      </w:r>
-      <w:proofErr w:type="gramEnd"/>
-      <w:r>
-        <w:t xml:space="preserve"> cleaning data  - read with Word and transform into CSV.</w:t>
-      </w:r>
-      <w:bookmarkEnd w:id="3"/>
+        <w:t>Step 2</w:t>
+      </w:r>
+      <w:r>
+        <w:t xml:space="preserve"> : cleaning data  - read with Word and transform into CSV.</w:t>
+      </w:r>
+      <w:bookmarkEnd w:id="4"/>
     </w:p>
     <w:p>
       <w:r>
         <w:t xml:space="preserve">Trying &lt;table&gt;. </w:t>
       </w:r>
       <w:proofErr w:type="spellStart"/>
-      <w:proofErr w:type="gramStart"/>
       <w:r>
         <w:t>ConvertToText</w:t>
       </w:r>
       <w:proofErr w:type="spellEnd"/>
       <w:r>
-        <w:t xml:space="preserve">  -</w:t>
-      </w:r>
-      <w:proofErr w:type="gramEnd"/>
-      <w:r>
-        <w:t xml:space="preserve"> not good, it preserves the return character and data can not be read safely after that</w:t>
+        <w:t xml:space="preserve">  - not good, it preserves the return character and data can not be read safely after that</w:t>
       </w:r>
       <w:r>
         <w:t xml:space="preserve">. </w:t>
@@ -1326,13 +1249,8 @@
         <w:t>After this, problem with Bell character – replace this also</w:t>
       </w:r>
       <w:r>
-        <w:t xml:space="preserve"> the 7 </w:t>
-      </w:r>
-      <w:proofErr w:type="gramStart"/>
-      <w:r>
-        <w:t>character</w:t>
-      </w:r>
-      <w:proofErr w:type="gramEnd"/>
+        <w:t xml:space="preserve"> the 7 character</w:t>
+      </w:r>
     </w:p>
     <w:p>
       <w:pPr>
@@ -1350,13 +1268,8 @@
     </w:p>
     <w:p/>
     <w:p>
-      <w:proofErr w:type="gramStart"/>
-      <w:r>
-        <w:t>( maybe</w:t>
-      </w:r>
-      <w:proofErr w:type="gramEnd"/>
-      <w:r>
-        <w:t xml:space="preserve"> doing same in R : </w:t>
+      <w:r>
+        <w:t xml:space="preserve">( maybe doing same in R : </w:t>
       </w:r>
       <w:hyperlink r:id="rId8" w:history="1">
         <w:r>
@@ -1374,54 +1287,34 @@
       <w:pPr>
         <w:pStyle w:val="Heading2"/>
       </w:pPr>
-      <w:bookmarkStart w:id="4" w:name="_Toc504020172"/>
+      <w:bookmarkStart w:id="5" w:name="_Toc504020172"/>
       <w:r>
         <w:rPr>
           <w:b/>
           <w:i/>
         </w:rPr>
-        <w:t xml:space="preserve">Step </w:t>
-      </w:r>
-      <w:proofErr w:type="gramStart"/>
-      <w:r>
-        <w:rPr>
-          <w:b/>
-          <w:i/>
-        </w:rPr>
-        <w:t>3</w:t>
-      </w:r>
-      <w:r>
-        <w:t xml:space="preserve"> :</w:t>
-      </w:r>
-      <w:proofErr w:type="gramEnd"/>
+        <w:t>Step 3</w:t>
+      </w:r>
+      <w:r>
+        <w:t xml:space="preserve"> : </w:t>
+      </w:r>
+      <w:r>
+        <w:t xml:space="preserve">Making </w:t>
+      </w:r>
+      <w:r>
+        <w:t>objects</w:t>
+      </w:r>
+      <w:r>
+        <w:t xml:space="preserve"> to support</w:t>
+      </w:r>
+      <w:bookmarkEnd w:id="5"/>
       <w:r>
         <w:t xml:space="preserve"> </w:t>
       </w:r>
-      <w:r>
-        <w:t xml:space="preserve">Making </w:t>
-      </w:r>
-      <w:r>
-        <w:t>objects</w:t>
-      </w:r>
-      <w:r>
-        <w:t xml:space="preserve"> to support</w:t>
-      </w:r>
-      <w:bookmarkEnd w:id="4"/>
-      <w:r>
-        <w:t xml:space="preserve"> </w:t>
-      </w:r>
-    </w:p>
-    <w:p>
-      <w:r>
-        <w:t xml:space="preserve">First creating objects to support </w:t>
-      </w:r>
-      <w:proofErr w:type="gramStart"/>
-      <w:r>
-        <w:t>this .</w:t>
-      </w:r>
-      <w:proofErr w:type="gramEnd"/>
-      <w:r>
-        <w:t xml:space="preserve"> Car, City, </w:t>
+    </w:p>
+    <w:p>
+      <w:r>
+        <w:t xml:space="preserve">First creating objects to support this . Car, City, </w:t>
       </w:r>
       <w:proofErr w:type="spellStart"/>
       <w:r>
@@ -1442,15 +1335,7 @@
     </w:p>
     <w:p>
       <w:r>
-        <w:t xml:space="preserve">Creating </w:t>
-      </w:r>
-      <w:proofErr w:type="gramStart"/>
-      <w:r>
-        <w:t>test  -</w:t>
-      </w:r>
-      <w:proofErr w:type="gramEnd"/>
-      <w:r>
-        <w:t xml:space="preserve"> the City should be </w:t>
+        <w:t xml:space="preserve">Creating test  - the City should be </w:t>
       </w:r>
       <w:r>
         <w:t xml:space="preserve">unique  - even if </w:t>
@@ -1468,7 +1353,7 @@
       <w:pPr>
         <w:pStyle w:val="Heading2"/>
       </w:pPr>
-      <w:bookmarkStart w:id="5" w:name="_Toc504020173"/>
+      <w:bookmarkStart w:id="6" w:name="_Toc504020173"/>
       <w:r>
         <w:rPr>
           <w:b/>
@@ -1479,19 +1364,11 @@
       <w:r>
         <w:t xml:space="preserve"> Consolidating data from CSV to objects</w:t>
       </w:r>
-      <w:bookmarkEnd w:id="5"/>
-    </w:p>
-    <w:p>
-      <w:r>
-        <w:t xml:space="preserve">Creating objects to mimic CSV </w:t>
-      </w:r>
-      <w:proofErr w:type="gramStart"/>
-      <w:r>
-        <w:t>data .</w:t>
-      </w:r>
-      <w:proofErr w:type="gramEnd"/>
-      <w:r>
-        <w:t xml:space="preserve"> </w:t>
+      <w:bookmarkEnd w:id="6"/>
+    </w:p>
+    <w:p>
+      <w:r>
+        <w:t xml:space="preserve">Creating objects to mimic CSV data . </w:t>
       </w:r>
       <w:r>
         <w:t xml:space="preserve">Return to step 2 and </w:t>
@@ -1503,13 +1380,8 @@
         <w:t>|</w:t>
       </w:r>
       <w:r>
-        <w:t xml:space="preserve"> instead </w:t>
-      </w:r>
-      <w:proofErr w:type="gramStart"/>
-      <w:r>
-        <w:t>of ,</w:t>
-      </w:r>
-      <w:proofErr w:type="gramEnd"/>
+        <w:t xml:space="preserve"> instead of ,</w:t>
+      </w:r>
     </w:p>
     <w:p>
       <w:r>
@@ -1544,7 +1416,6 @@
         <w:t xml:space="preserve">either </w:t>
       </w:r>
       <w:proofErr w:type="spellStart"/>
-      <w:proofErr w:type="gramStart"/>
       <w:r>
         <w:rPr>
           <w:rFonts w:ascii="Consolas" w:hAnsi="Consolas" w:cs="Consolas"/>
@@ -1555,7 +1426,6 @@
         <w:t>dd.mm.yyyy</w:t>
       </w:r>
       <w:proofErr w:type="spellEnd"/>
-      <w:proofErr w:type="gramEnd"/>
       <w:r>
         <w:rPr>
           <w:rFonts w:ascii="Consolas" w:hAnsi="Consolas" w:cs="Consolas"/>
@@ -1596,13 +1466,8 @@
       <w:r>
         <w:t xml:space="preserve">Separate the lines with errors from the lines without </w:t>
       </w:r>
-      <w:proofErr w:type="gramStart"/>
-      <w:r>
-        <w:t>errors .</w:t>
-      </w:r>
-      <w:proofErr w:type="gramEnd"/>
-      <w:r>
-        <w:t xml:space="preserve"> And return the result as a tuple </w:t>
+      <w:r>
+        <w:t xml:space="preserve">errors . And return the result as a tuple </w:t>
       </w:r>
     </w:p>
     <w:p>
@@ -1614,7 +1479,7 @@
       <w:pPr>
         <w:pStyle w:val="Heading2"/>
       </w:pPr>
-      <w:bookmarkStart w:id="6" w:name="_Toc504020174"/>
+      <w:bookmarkStart w:id="7" w:name="_Toc504020174"/>
       <w:r>
         <w:rPr>
           <w:b/>
@@ -1636,7 +1501,7 @@
       <w:r>
         <w:t xml:space="preserve"> to display data</w:t>
       </w:r>
-      <w:bookmarkEnd w:id="6"/>
+      <w:bookmarkEnd w:id="7"/>
     </w:p>
     <w:p>
       <w:r>
@@ -1645,18 +1510,13 @@
     </w:p>
     <w:p>
       <w:r>
-        <w:t xml:space="preserve">See that valid taxis are not parsed correctly </w:t>
-      </w:r>
-      <w:proofErr w:type="gramStart"/>
-      <w:r>
-        <w:t xml:space="preserve">( </w:t>
+        <w:t xml:space="preserve">See that valid taxis are not parsed correctly ( </w:t>
       </w:r>
       <w:proofErr w:type="spellStart"/>
       <w:r>
         <w:t>Validat</w:t>
       </w:r>
       <w:proofErr w:type="spellEnd"/>
-      <w:proofErr w:type="gramEnd"/>
       <w:r>
         <w:t xml:space="preserve"> vs Valid) . Modify test</w:t>
       </w:r>
@@ -1670,8 +1530,8 @@
       <w:pPr>
         <w:pStyle w:val="Heading2"/>
       </w:pPr>
-      <w:bookmarkStart w:id="7" w:name="_Hlk503121329"/>
       <w:bookmarkStart w:id="8" w:name="_Toc504020175"/>
+      <w:bookmarkStart w:id="9" w:name="_Hlk503121329"/>
       <w:r>
         <w:rPr>
           <w:b/>
@@ -1684,7 +1544,7 @@
       </w:r>
       <w:bookmarkEnd w:id="8"/>
     </w:p>
-    <w:bookmarkEnd w:id="7"/>
+    <w:bookmarkEnd w:id="9"/>
     <w:p>
       <w:r>
         <w:t xml:space="preserve">Easy to do – create </w:t>
@@ -1698,16 +1558,11 @@
       </w:r>
       <w:proofErr w:type="spellEnd"/>
       <w:r>
-        <w:t xml:space="preserve">, connecting with Visual </w:t>
-      </w:r>
-      <w:proofErr w:type="gramStart"/>
-      <w:r>
-        <w:t xml:space="preserve">Studio, </w:t>
+        <w:t xml:space="preserve">, connecting with Visual Studio, </w:t>
       </w:r>
       <w:r>
         <w:t xml:space="preserve"> submit</w:t>
       </w:r>
-      <w:proofErr w:type="gramEnd"/>
       <w:r>
         <w:t xml:space="preserve"> and sync</w:t>
       </w:r>
@@ -1759,7 +1614,7 @@
       <w:pPr>
         <w:pStyle w:val="Heading2"/>
       </w:pPr>
-      <w:bookmarkStart w:id="9" w:name="_Toc504020176"/>
+      <w:bookmarkStart w:id="10" w:name="_Toc504020176"/>
       <w:r>
         <w:rPr>
           <w:b/>
@@ -1777,22 +1632,17 @@
       <w:r>
         <w:t>: Create an application visible on internet</w:t>
       </w:r>
-      <w:bookmarkEnd w:id="9"/>
+      <w:bookmarkEnd w:id="10"/>
     </w:p>
     <w:p>
       <w:r>
         <w:t xml:space="preserve">You can create an account at </w:t>
       </w:r>
-      <w:proofErr w:type="gramStart"/>
       <w:r>
         <w:t>appharbor.com</w:t>
       </w:r>
       <w:r>
-        <w:t xml:space="preserve"> ,</w:t>
-      </w:r>
-      <w:proofErr w:type="gramEnd"/>
-      <w:r>
-        <w:t xml:space="preserve"> integrate with GitHub</w:t>
+        <w:t xml:space="preserve"> , integrate with GitHub</w:t>
       </w:r>
       <w:r>
         <w:t>(follow the app harbor instructions)</w:t>
@@ -1817,7 +1667,7 @@
       <w:pPr>
         <w:pStyle w:val="Heading2"/>
       </w:pPr>
-      <w:bookmarkStart w:id="10" w:name="_Toc504020177"/>
+      <w:bookmarkStart w:id="11" w:name="_Toc504020177"/>
       <w:r>
         <w:rPr>
           <w:b/>
@@ -1829,16 +1679,11 @@
       <w:r>
         <w:t>: Document the API</w:t>
       </w:r>
-      <w:bookmarkEnd w:id="10"/>
-    </w:p>
-    <w:p>
-      <w:proofErr w:type="gramStart"/>
-      <w:r>
-        <w:t>Swagger  /</w:t>
-      </w:r>
-      <w:proofErr w:type="gramEnd"/>
-      <w:r>
-        <w:t xml:space="preserve">  </w:t>
+      <w:bookmarkEnd w:id="11"/>
+    </w:p>
+    <w:p>
+      <w:r>
+        <w:t xml:space="preserve">Swagger  /  </w:t>
       </w:r>
       <w:proofErr w:type="spellStart"/>
       <w:r>
@@ -1880,7 +1725,7 @@
       <w:pPr>
         <w:pStyle w:val="Heading2"/>
       </w:pPr>
-      <w:bookmarkStart w:id="11" w:name="_Toc504020178"/>
+      <w:bookmarkStart w:id="12" w:name="_Toc504020178"/>
       <w:r>
         <w:rPr>
           <w:b/>
@@ -1888,7 +1733,6 @@
         </w:rPr>
         <w:t xml:space="preserve">Step </w:t>
       </w:r>
-      <w:proofErr w:type="gramStart"/>
       <w:r>
         <w:rPr>
           <w:b/>
@@ -1897,28 +1741,16 @@
         <w:t>9</w:t>
       </w:r>
       <w:r>
-        <w:t xml:space="preserve"> :</w:t>
-      </w:r>
-      <w:proofErr w:type="gramEnd"/>
-      <w:r>
-        <w:t xml:space="preserve"> Remake the documentation</w:t>
-      </w:r>
-      <w:bookmarkEnd w:id="11"/>
+        <w:t xml:space="preserve"> : Remake the documentation</w:t>
+      </w:r>
+      <w:bookmarkEnd w:id="12"/>
       <w:r>
         <w:t xml:space="preserve"> </w:t>
       </w:r>
     </w:p>
     <w:p>
       <w:r>
-        <w:t xml:space="preserve">Mention all the documentation in all places </w:t>
-      </w:r>
-      <w:proofErr w:type="gramStart"/>
-      <w:r>
-        <w:t>( API</w:t>
-      </w:r>
-      <w:proofErr w:type="gramEnd"/>
-      <w:r>
-        <w:t>, GitHub, others)</w:t>
+        <w:t>Mention all the documentation in all places ( API, GitHub, others)</w:t>
       </w:r>
     </w:p>
     <w:p>
@@ -1942,11 +1774,11 @@
       <w:pPr>
         <w:pStyle w:val="Heading1"/>
       </w:pPr>
-      <w:bookmarkStart w:id="12" w:name="_Toc504020179"/>
+      <w:bookmarkStart w:id="13" w:name="_Toc504020179"/>
       <w:r>
         <w:t>Thinking about application</w:t>
       </w:r>
-      <w:bookmarkEnd w:id="12"/>
+      <w:bookmarkEnd w:id="13"/>
     </w:p>
     <w:p/>
     <w:p>
@@ -1957,11 +1789,11 @@
           <w:numId w:val="2"/>
         </w:numPr>
       </w:pPr>
-      <w:bookmarkStart w:id="13" w:name="_Toc504020180"/>
+      <w:bookmarkStart w:id="14" w:name="_Toc504020180"/>
       <w:r>
         <w:t>What remains to be done / how can be improved</w:t>
       </w:r>
-      <w:bookmarkEnd w:id="13"/>
+      <w:bookmarkEnd w:id="14"/>
     </w:p>
     <w:p/>
     <w:p>
@@ -1978,15 +1810,7 @@
         </w:numPr>
       </w:pPr>
       <w:r>
-        <w:t xml:space="preserve">Making OCR </w:t>
-      </w:r>
-      <w:proofErr w:type="gramStart"/>
-      <w:r>
-        <w:t>( to</w:t>
-      </w:r>
-      <w:proofErr w:type="gramEnd"/>
-      <w:r>
-        <w:t xml:space="preserve"> recognize the plates number)</w:t>
+        <w:t>Making OCR ( to recognize the plates number)</w:t>
       </w:r>
     </w:p>
     <w:p>
@@ -2010,15 +1834,7 @@
         </w:numPr>
       </w:pPr>
       <w:r>
-        <w:t>Making Windows (</w:t>
-      </w:r>
-      <w:proofErr w:type="gramStart"/>
-      <w:r>
-        <w:t>Store )</w:t>
-      </w:r>
-      <w:proofErr w:type="gramEnd"/>
-      <w:r>
-        <w:t xml:space="preserve"> application ( not really necessary, but anyway)</w:t>
+        <w:t>Making Windows (Store ) application ( not really necessary, but anyway)</w:t>
       </w:r>
     </w:p>
     <w:p>
@@ -2030,15 +1846,7 @@
         </w:numPr>
       </w:pPr>
       <w:r>
-        <w:t xml:space="preserve">Finding if another </w:t>
-      </w:r>
-      <w:proofErr w:type="gramStart"/>
-      <w:r>
-        <w:t>cities</w:t>
-      </w:r>
-      <w:proofErr w:type="gramEnd"/>
-      <w:r>
-        <w:t xml:space="preserve"> have taxi licenses available</w:t>
+        <w:t>Finding if another cities have taxi licenses available</w:t>
       </w:r>
     </w:p>
     <w:p>
@@ -2186,19 +1994,11 @@
       <w:r>
         <w:t>Adding all this as issues on GitHub</w:t>
       </w:r>
-      <w:bookmarkStart w:id="14" w:name="_GoBack"/>
-      <w:bookmarkEnd w:id="14"/>
     </w:p>
     <w:p/>
     <w:p/>
     <w:p/>
     <w:p/>
-    <w:p/>
-    <w:p>
-      <w:r>
-        <w:t xml:space="preserve"> </w:t>
-      </w:r>
-    </w:p>
     <w:sectPr>
       <w:pgSz w:w="12240" w:h="15840"/>
       <w:pgMar w:top="1440" w:right="1440" w:bottom="1440" w:left="1440" w:header="720" w:footer="720" w:gutter="0"/>
@@ -3394,7 +3194,7 @@
 </file>
 
 <file path=customXml/itemProps1.xml><?xml version="1.0" encoding="utf-8"?>
-<ds:datastoreItem xmlns:ds="http://schemas.openxmlformats.org/officeDocument/2006/customXml" ds:itemID="{B350FE88-D2E4-4334-9CE2-34BDB009A2CB}">
+<ds:datastoreItem xmlns:ds="http://schemas.openxmlformats.org/officeDocument/2006/customXml" ds:itemID="{C42448E8-9C2B-424F-861F-A399CE8AD465}">
   <ds:schemaRefs>
     <ds:schemaRef ds:uri="http://schemas.openxmlformats.org/officeDocument/2006/bibliography"/>
   </ds:schemaRefs>

</xml_diff>